<commit_message>
Update cac so do
</commit_message>
<xml_diff>
--- a/asset/DacTaUsecase.docx
+++ b/asset/DacTaUsecase.docx
@@ -3307,18 +3307,7 @@
                 <w:sz w:val="26"/>
                 <w:szCs w:val="26"/>
               </w:rPr>
-              <w:t>2-1:</w:t>
-            </w:r>
-            <w:bookmarkStart w:id="0" w:name="_GoBack"/>
-            <w:bookmarkEnd w:id="0"/>
-            <w:r>
-              <w:rPr>
-                <w:rFonts w:eastAsia="Times New Roman" w:cstheme="minorHAnsi"/>
-                <w:color w:val="000000" w:themeColor="text1"/>
-                <w:sz w:val="26"/>
-                <w:szCs w:val="26"/>
-              </w:rPr>
-              <w:t xml:space="preserve"> </w:t>
+              <w:t xml:space="preserve">2-1: </w:t>
             </w:r>
             <w:r>
               <w:rPr>
@@ -7495,7 +7484,28 @@
                 <w:sz w:val="26"/>
                 <w:szCs w:val="26"/>
               </w:rPr>
-              <w:t>1</w:t>
+              <w:t>1. Nhân viên bấm vào chức năng gửi tiền</w:t>
+            </w:r>
+          </w:p>
+          <w:p>
+            <w:pPr>
+              <w:spacing w:line="276" w:lineRule="auto"/>
+              <w:cnfStyle w:val="000000000000" w:firstRow="0" w:lastRow="0" w:firstColumn="0" w:lastColumn="0" w:oddVBand="0" w:evenVBand="0" w:oddHBand="0" w:evenHBand="0" w:firstRowFirstColumn="0" w:firstRowLastColumn="0" w:lastRowFirstColumn="0" w:lastRowLastColumn="0"/>
+              <w:rPr>
+                <w:rFonts w:eastAsia="Times New Roman" w:cstheme="minorHAnsi"/>
+                <w:color w:val="000000" w:themeColor="text1"/>
+                <w:sz w:val="26"/>
+                <w:szCs w:val="26"/>
+              </w:rPr>
+            </w:pPr>
+            <w:r>
+              <w:rPr>
+                <w:rFonts w:eastAsia="Times New Roman" w:cstheme="minorHAnsi"/>
+                <w:color w:val="000000" w:themeColor="text1"/>
+                <w:sz w:val="26"/>
+                <w:szCs w:val="26"/>
+              </w:rPr>
+              <w:t>2</w:t>
             </w:r>
             <w:r>
               <w:rPr>
@@ -7561,7 +7571,7 @@
                 <w:sz w:val="26"/>
                 <w:szCs w:val="26"/>
               </w:rPr>
-              <w:t>2</w:t>
+              <w:t>3</w:t>
             </w:r>
             <w:r>
               <w:rPr>
@@ -7609,7 +7619,7 @@
                 <w:sz w:val="26"/>
                 <w:szCs w:val="26"/>
               </w:rPr>
-              <w:t>3</w:t>
+              <w:t>4</w:t>
             </w:r>
             <w:r>
               <w:rPr>
@@ -7620,26 +7630,44 @@
               </w:rPr>
               <w:t>. Hệ thống xác thực thông tin vừa nhập</w:t>
             </w:r>
-          </w:p>
-          <w:p>
-            <w:pPr>
-              <w:spacing w:line="276" w:lineRule="auto"/>
-              <w:cnfStyle w:val="000000000000" w:firstRow="0" w:lastRow="0" w:firstColumn="0" w:lastColumn="0" w:oddVBand="0" w:evenVBand="0" w:oddHBand="0" w:evenHBand="0" w:firstRowFirstColumn="0" w:firstRowLastColumn="0" w:lastRowFirstColumn="0" w:lastRowLastColumn="0"/>
-              <w:rPr>
-                <w:rFonts w:eastAsia="Times New Roman" w:cstheme="minorHAnsi"/>
-                <w:color w:val="000000" w:themeColor="text1"/>
-                <w:sz w:val="26"/>
-                <w:szCs w:val="26"/>
-              </w:rPr>
-            </w:pPr>
-            <w:r>
-              <w:rPr>
-                <w:rFonts w:eastAsia="Times New Roman" w:cstheme="minorHAnsi"/>
-                <w:color w:val="000000" w:themeColor="text1"/>
-                <w:sz w:val="26"/>
-                <w:szCs w:val="26"/>
-              </w:rPr>
-              <w:t>4. Hoàn tất giao dịch</w:t>
+            <w:r>
+              <w:rPr>
+                <w:rFonts w:eastAsia="Times New Roman" w:cstheme="minorHAnsi"/>
+                <w:color w:val="000000" w:themeColor="text1"/>
+                <w:sz w:val="26"/>
+                <w:szCs w:val="26"/>
+              </w:rPr>
+              <w:t xml:space="preserve"> và cộng lãi nếu có vào số dư</w:t>
+            </w:r>
+          </w:p>
+          <w:p>
+            <w:pPr>
+              <w:spacing w:line="276" w:lineRule="auto"/>
+              <w:cnfStyle w:val="000000000000" w:firstRow="0" w:lastRow="0" w:firstColumn="0" w:lastColumn="0" w:oddVBand="0" w:evenVBand="0" w:oddHBand="0" w:evenHBand="0" w:firstRowFirstColumn="0" w:firstRowLastColumn="0" w:lastRowFirstColumn="0" w:lastRowLastColumn="0"/>
+              <w:rPr>
+                <w:rFonts w:eastAsia="Times New Roman" w:cstheme="minorHAnsi"/>
+                <w:color w:val="000000" w:themeColor="text1"/>
+                <w:sz w:val="26"/>
+                <w:szCs w:val="26"/>
+              </w:rPr>
+            </w:pPr>
+            <w:r>
+              <w:rPr>
+                <w:rFonts w:eastAsia="Times New Roman" w:cstheme="minorHAnsi"/>
+                <w:color w:val="000000" w:themeColor="text1"/>
+                <w:sz w:val="26"/>
+                <w:szCs w:val="26"/>
+              </w:rPr>
+              <w:t>5</w:t>
+            </w:r>
+            <w:r>
+              <w:rPr>
+                <w:rFonts w:eastAsia="Times New Roman" w:cstheme="minorHAnsi"/>
+                <w:color w:val="000000" w:themeColor="text1"/>
+                <w:sz w:val="26"/>
+                <w:szCs w:val="26"/>
+              </w:rPr>
+              <w:t>. Hoàn tất giao dịch</w:t>
             </w:r>
           </w:p>
         </w:tc>
@@ -7745,7 +7773,16 @@
                 <w:sz w:val="26"/>
                 <w:szCs w:val="26"/>
               </w:rPr>
-              <w:t xml:space="preserve">3a. </w:t>
+              <w:t>4</w:t>
+            </w:r>
+            <w:r>
+              <w:rPr>
+                <w:rFonts w:eastAsia="Times New Roman" w:cstheme="minorHAnsi"/>
+                <w:color w:val="000000" w:themeColor="text1"/>
+                <w:sz w:val="26"/>
+                <w:szCs w:val="26"/>
+              </w:rPr>
+              <w:t xml:space="preserve">a. </w:t>
             </w:r>
             <w:r>
               <w:rPr>
@@ -7775,7 +7812,16 @@
                 <w:sz w:val="26"/>
                 <w:szCs w:val="26"/>
               </w:rPr>
-              <w:t>3a1. Nhân viên nhập lại số tiền gửi</w:t>
+              <w:t>4</w:t>
+            </w:r>
+            <w:r>
+              <w:rPr>
+                <w:rFonts w:eastAsia="Times New Roman" w:cstheme="minorHAnsi"/>
+                <w:color w:val="000000" w:themeColor="text1"/>
+                <w:sz w:val="26"/>
+                <w:szCs w:val="26"/>
+              </w:rPr>
+              <w:t>a1. Nhân viên nhập lại số tiền gửi</w:t>
             </w:r>
           </w:p>
           <w:p>
@@ -7800,79 +7846,10 @@
                 <w:sz w:val="26"/>
                 <w:szCs w:val="26"/>
               </w:rPr>
-              <w:t>Use Case tiếp tục bước 1</w:t>
-            </w:r>
-          </w:p>
-          <w:p>
-            <w:pPr>
-              <w:spacing w:line="276" w:lineRule="auto"/>
-              <w:cnfStyle w:val="000000000000" w:firstRow="0" w:lastRow="0" w:firstColumn="0" w:lastColumn="0" w:oddVBand="0" w:evenVBand="0" w:oddHBand="0" w:evenHBand="0" w:firstRowFirstColumn="0" w:firstRowLastColumn="0" w:lastRowFirstColumn="0" w:lastRowLastColumn="0"/>
-              <w:rPr>
-                <w:rFonts w:eastAsia="Times New Roman" w:cstheme="minorHAnsi"/>
-                <w:color w:val="000000" w:themeColor="text1"/>
-                <w:sz w:val="26"/>
-                <w:szCs w:val="26"/>
-              </w:rPr>
-            </w:pPr>
-            <w:r>
-              <w:rPr>
-                <w:rFonts w:eastAsia="Times New Roman" w:cstheme="minorHAnsi"/>
-                <w:color w:val="000000" w:themeColor="text1"/>
-                <w:sz w:val="26"/>
-                <w:szCs w:val="26"/>
-              </w:rPr>
-              <w:t>3</w:t>
-            </w:r>
-            <w:r>
-              <w:rPr>
-                <w:rFonts w:eastAsia="Times New Roman" w:cstheme="minorHAnsi"/>
-                <w:color w:val="000000" w:themeColor="text1"/>
-                <w:sz w:val="26"/>
-                <w:szCs w:val="26"/>
-              </w:rPr>
-              <w:t>a2</w:t>
-            </w:r>
-            <w:r>
-              <w:rPr>
-                <w:rFonts w:eastAsia="Times New Roman" w:cstheme="minorHAnsi"/>
-                <w:color w:val="000000" w:themeColor="text1"/>
-                <w:sz w:val="26"/>
-                <w:szCs w:val="26"/>
-              </w:rPr>
-              <w:t>. N</w:t>
-            </w:r>
-            <w:r>
-              <w:rPr>
-                <w:rFonts w:eastAsia="Times New Roman" w:cstheme="minorHAnsi"/>
-                <w:color w:val="000000" w:themeColor="text1"/>
-                <w:sz w:val="26"/>
-                <w:szCs w:val="26"/>
-              </w:rPr>
-              <w:t>hân viên chọn lệnh quay về chức năng giao dịch</w:t>
-            </w:r>
-          </w:p>
-          <w:p>
-            <w:pPr>
-              <w:spacing w:line="276" w:lineRule="auto"/>
-              <w:cnfStyle w:val="000000000000" w:firstRow="0" w:lastRow="0" w:firstColumn="0" w:lastColumn="0" w:oddVBand="0" w:evenVBand="0" w:oddHBand="0" w:evenHBand="0" w:firstRowFirstColumn="0" w:firstRowLastColumn="0" w:lastRowFirstColumn="0" w:lastRowLastColumn="0"/>
-              <w:rPr>
-                <w:rFonts w:eastAsia="Times New Roman" w:cstheme="minorHAnsi"/>
-                <w:i/>
-                <w:color w:val="000000" w:themeColor="text1"/>
-                <w:sz w:val="26"/>
-                <w:szCs w:val="26"/>
-              </w:rPr>
-            </w:pPr>
-            <w:r>
-              <w:rPr>
-                <w:rFonts w:eastAsia="Times New Roman" w:cstheme="minorHAnsi"/>
-                <w:i/>
-                <w:color w:val="000000" w:themeColor="text1"/>
-                <w:sz w:val="26"/>
-                <w:szCs w:val="26"/>
-              </w:rPr>
-              <w:t>Use Case chuyển hướng về UC-4</w:t>
-            </w:r>
+              <w:t>Use Case tiếp tục bước 2</w:t>
+            </w:r>
+            <w:bookmarkStart w:id="0" w:name="_GoBack"/>
+            <w:bookmarkEnd w:id="0"/>
           </w:p>
         </w:tc>
       </w:tr>
@@ -8502,7 +8479,7 @@
                 <w:sz w:val="26"/>
                 <w:szCs w:val="26"/>
               </w:rPr>
-              <w:t>1. Hệ thống kiểm tra sổ tiết kiệm</w:t>
+              <w:t>1. Nhân viên chọn chức năng rút tiền</w:t>
             </w:r>
           </w:p>
           <w:p>
@@ -8622,7 +8599,25 @@
                 <w:sz w:val="26"/>
                 <w:szCs w:val="26"/>
               </w:rPr>
-              <w:t>. Nhân viên trả số tiền cần rút cho khách hàng</w:t>
+              <w:t>. Nhân viên trả số tiền cần rút</w:t>
+            </w:r>
+            <w:r>
+              <w:rPr>
+                <w:rFonts w:eastAsia="Times New Roman" w:cstheme="minorHAnsi"/>
+                <w:color w:val="000000" w:themeColor="text1"/>
+                <w:sz w:val="26"/>
+                <w:szCs w:val="26"/>
+              </w:rPr>
+              <w:t xml:space="preserve"> và lãi</w:t>
+            </w:r>
+            <w:r>
+              <w:rPr>
+                <w:rFonts w:eastAsia="Times New Roman" w:cstheme="minorHAnsi"/>
+                <w:color w:val="000000" w:themeColor="text1"/>
+                <w:sz w:val="26"/>
+                <w:szCs w:val="26"/>
+              </w:rPr>
+              <w:t xml:space="preserve"> cho khách hàng</w:t>
             </w:r>
           </w:p>
           <w:p>
@@ -8699,57 +8694,6 @@
               <w:cnfStyle w:val="000000000000" w:firstRow="0" w:lastRow="0" w:firstColumn="0" w:lastColumn="0" w:oddVBand="0" w:evenVBand="0" w:oddHBand="0" w:evenHBand="0" w:firstRowFirstColumn="0" w:firstRowLastColumn="0" w:lastRowFirstColumn="0" w:lastRowLastColumn="0"/>
               <w:rPr>
                 <w:rFonts w:eastAsia="Times New Roman" w:cstheme="minorHAnsi"/>
-                <w:color w:val="000000" w:themeColor="text1"/>
-                <w:sz w:val="26"/>
-                <w:szCs w:val="26"/>
-              </w:rPr>
-            </w:pPr>
-            <w:r>
-              <w:rPr>
-                <w:rFonts w:eastAsia="Times New Roman" w:cstheme="minorHAnsi"/>
-                <w:color w:val="000000" w:themeColor="text1"/>
-                <w:sz w:val="26"/>
-                <w:szCs w:val="26"/>
-              </w:rPr>
-              <w:t>5a. Nhân viên chọn chức năng tính lãi</w:t>
-            </w:r>
-          </w:p>
-          <w:p>
-            <w:pPr>
-              <w:spacing w:line="276" w:lineRule="auto"/>
-              <w:cnfStyle w:val="000000000000" w:firstRow="0" w:lastRow="0" w:firstColumn="0" w:lastColumn="0" w:oddVBand="0" w:evenVBand="0" w:oddHBand="0" w:evenHBand="0" w:firstRowFirstColumn="0" w:firstRowLastColumn="0" w:lastRowFirstColumn="0" w:lastRowLastColumn="0"/>
-              <w:rPr>
-                <w:rFonts w:eastAsia="Times New Roman" w:cstheme="minorHAnsi"/>
-                <w:color w:val="000000" w:themeColor="text1"/>
-                <w:sz w:val="26"/>
-                <w:szCs w:val="26"/>
-              </w:rPr>
-            </w:pPr>
-            <w:r>
-              <w:rPr>
-                <w:rFonts w:eastAsia="Times New Roman" w:cstheme="minorHAnsi"/>
-                <w:color w:val="000000" w:themeColor="text1"/>
-                <w:sz w:val="26"/>
-                <w:szCs w:val="26"/>
-              </w:rPr>
-              <w:t>5a1. Hệ thống tính lãi</w:t>
-            </w:r>
-            <w:r>
-              <w:rPr>
-                <w:rFonts w:eastAsia="Times New Roman" w:cstheme="minorHAnsi"/>
-                <w:color w:val="000000" w:themeColor="text1"/>
-                <w:sz w:val="26"/>
-                <w:szCs w:val="26"/>
-              </w:rPr>
-              <w:t>, nhân viên trả lãi và số tiền cần rút cho khách hàng</w:t>
-            </w:r>
-          </w:p>
-          <w:p>
-            <w:pPr>
-              <w:spacing w:line="276" w:lineRule="auto"/>
-              <w:cnfStyle w:val="000000000000" w:firstRow="0" w:lastRow="0" w:firstColumn="0" w:lastColumn="0" w:oddVBand="0" w:evenVBand="0" w:oddHBand="0" w:evenHBand="0" w:firstRowFirstColumn="0" w:firstRowLastColumn="0" w:lastRowFirstColumn="0" w:lastRowLastColumn="0"/>
-              <w:rPr>
-                <w:rFonts w:eastAsia="Times New Roman" w:cstheme="minorHAnsi"/>
                 <w:i/>
                 <w:iCs/>
                 <w:color w:val="000000" w:themeColor="text1"/>
@@ -8757,131 +8701,143 @@
                 <w:szCs w:val="26"/>
               </w:rPr>
             </w:pPr>
-            <w:r>
-              <w:rPr>
-                <w:rFonts w:eastAsia="Times New Roman" w:cstheme="minorHAnsi"/>
-                <w:i/>
+          </w:p>
+        </w:tc>
+      </w:tr>
+      <w:tr>
+        <w:tc>
+          <w:tcPr>
+            <w:cnfStyle w:val="001000000000" w:firstRow="0" w:lastRow="0" w:firstColumn="1" w:lastColumn="0" w:oddVBand="0" w:evenVBand="0" w:oddHBand="0" w:evenHBand="0" w:firstRowFirstColumn="0" w:firstRowLastColumn="0" w:lastRowFirstColumn="0" w:lastRowLastColumn="0"/>
+            <w:tcW w:w="958" w:type="pct"/>
+            <w:hideMark/>
+          </w:tcPr>
+          <w:p>
+            <w:pPr>
+              <w:spacing w:line="276" w:lineRule="auto"/>
+              <w:rPr>
+                <w:rFonts w:eastAsia="Times New Roman" w:cstheme="minorHAnsi"/>
+                <w:color w:val="000000" w:themeColor="text1"/>
+                <w:sz w:val="26"/>
+                <w:szCs w:val="26"/>
+              </w:rPr>
+            </w:pPr>
+            <w:r>
+              <w:rPr>
+                <w:rFonts w:eastAsia="Times New Roman" w:cstheme="minorHAnsi"/>
+                <w:color w:val="000000" w:themeColor="text1"/>
+                <w:sz w:val="26"/>
+                <w:szCs w:val="26"/>
+              </w:rPr>
+              <w:t>Exception Flow</w:t>
+            </w:r>
+          </w:p>
+        </w:tc>
+        <w:tc>
+          <w:tcPr>
+            <w:tcW w:w="4042" w:type="pct"/>
+            <w:hideMark/>
+          </w:tcPr>
+          <w:p>
+            <w:pPr>
+              <w:spacing w:line="276" w:lineRule="auto"/>
+              <w:cnfStyle w:val="000000000000" w:firstRow="0" w:lastRow="0" w:firstColumn="0" w:lastColumn="0" w:oddVBand="0" w:evenVBand="0" w:oddHBand="0" w:evenHBand="0" w:firstRowFirstColumn="0" w:firstRowLastColumn="0" w:lastRowFirstColumn="0" w:lastRowLastColumn="0"/>
+              <w:rPr>
+                <w:rFonts w:eastAsia="Times New Roman" w:cstheme="minorHAnsi"/>
+                <w:color w:val="000000" w:themeColor="text1"/>
+                <w:sz w:val="26"/>
+                <w:szCs w:val="26"/>
+              </w:rPr>
+            </w:pPr>
+            <w:r>
+              <w:rPr>
+                <w:rFonts w:eastAsia="Times New Roman" w:cstheme="minorHAnsi"/>
+                <w:color w:val="000000" w:themeColor="text1"/>
+                <w:sz w:val="26"/>
+                <w:szCs w:val="26"/>
+              </w:rPr>
+              <w:t>1</w:t>
+            </w:r>
+            <w:r>
+              <w:rPr>
+                <w:rFonts w:eastAsia="Times New Roman" w:cstheme="minorHAnsi"/>
+                <w:color w:val="000000" w:themeColor="text1"/>
+                <w:sz w:val="26"/>
+                <w:szCs w:val="26"/>
+              </w:rPr>
+              <w:t>a</w:t>
+            </w:r>
+            <w:r>
+              <w:rPr>
+                <w:rFonts w:eastAsia="Times New Roman" w:cstheme="minorHAnsi"/>
+                <w:color w:val="000000" w:themeColor="text1"/>
+                <w:sz w:val="26"/>
+                <w:szCs w:val="26"/>
+              </w:rPr>
+              <w:t>.</w:t>
+            </w:r>
+            <w:r>
+              <w:rPr>
+                <w:rFonts w:eastAsia="Times New Roman" w:cstheme="minorHAnsi"/>
+                <w:color w:val="000000" w:themeColor="text1"/>
+                <w:sz w:val="26"/>
+                <w:szCs w:val="26"/>
+              </w:rPr>
+              <w:t xml:space="preserve"> Sổ chưa tới thời hạn được phép rút tiền</w:t>
+            </w:r>
+          </w:p>
+          <w:p>
+            <w:pPr>
+              <w:spacing w:line="276" w:lineRule="auto"/>
+              <w:cnfStyle w:val="000000000000" w:firstRow="0" w:lastRow="0" w:firstColumn="0" w:lastColumn="0" w:oddVBand="0" w:evenVBand="0" w:oddHBand="0" w:evenHBand="0" w:firstRowFirstColumn="0" w:firstRowLastColumn="0" w:lastRowFirstColumn="0" w:lastRowLastColumn="0"/>
+              <w:rPr>
+                <w:rFonts w:eastAsia="Times New Roman" w:cstheme="minorHAnsi"/>
+                <w:color w:val="000000" w:themeColor="text1"/>
+                <w:sz w:val="26"/>
+                <w:szCs w:val="26"/>
+              </w:rPr>
+            </w:pPr>
+            <w:r>
+              <w:rPr>
+                <w:rFonts w:eastAsia="Times New Roman" w:cstheme="minorHAnsi"/>
+                <w:color w:val="000000" w:themeColor="text1"/>
+                <w:sz w:val="26"/>
+                <w:szCs w:val="26"/>
+              </w:rPr>
+              <w:t>4</w:t>
+            </w:r>
+            <w:r>
+              <w:rPr>
+                <w:rFonts w:eastAsia="Times New Roman" w:cstheme="minorHAnsi"/>
+                <w:color w:val="000000" w:themeColor="text1"/>
+                <w:sz w:val="26"/>
+                <w:szCs w:val="26"/>
+              </w:rPr>
+              <w:t xml:space="preserve">b. Số tiền rút lớn hơn số dư trong sổ </w:t>
+            </w:r>
+          </w:p>
+          <w:p>
+            <w:pPr>
+              <w:spacing w:line="276" w:lineRule="auto"/>
+              <w:cnfStyle w:val="000000000000" w:firstRow="0" w:lastRow="0" w:firstColumn="0" w:lastColumn="0" w:oddVBand="0" w:evenVBand="0" w:oddHBand="0" w:evenHBand="0" w:firstRowFirstColumn="0" w:firstRowLastColumn="0" w:lastRowFirstColumn="0" w:lastRowLastColumn="0"/>
+              <w:rPr>
+                <w:rFonts w:eastAsia="Times New Roman" w:cstheme="minorHAnsi"/>
                 <w:iCs/>
                 <w:color w:val="000000" w:themeColor="text1"/>
                 <w:sz w:val="26"/>
                 <w:szCs w:val="26"/>
               </w:rPr>
-              <w:t>Use Case tiếp tục bước 6</w:t>
-            </w:r>
-          </w:p>
-        </w:tc>
-      </w:tr>
-      <w:tr>
-        <w:tc>
-          <w:tcPr>
-            <w:cnfStyle w:val="001000000000" w:firstRow="0" w:lastRow="0" w:firstColumn="1" w:lastColumn="0" w:oddVBand="0" w:evenVBand="0" w:oddHBand="0" w:evenHBand="0" w:firstRowFirstColumn="0" w:firstRowLastColumn="0" w:lastRowFirstColumn="0" w:lastRowLastColumn="0"/>
-            <w:tcW w:w="958" w:type="pct"/>
-            <w:hideMark/>
-          </w:tcPr>
-          <w:p>
-            <w:pPr>
-              <w:spacing w:line="276" w:lineRule="auto"/>
-              <w:rPr>
-                <w:rFonts w:eastAsia="Times New Roman" w:cstheme="minorHAnsi"/>
-                <w:color w:val="000000" w:themeColor="text1"/>
-                <w:sz w:val="26"/>
-                <w:szCs w:val="26"/>
-              </w:rPr>
-            </w:pPr>
-            <w:r>
-              <w:rPr>
-                <w:rFonts w:eastAsia="Times New Roman" w:cstheme="minorHAnsi"/>
-                <w:color w:val="000000" w:themeColor="text1"/>
-                <w:sz w:val="26"/>
-                <w:szCs w:val="26"/>
-              </w:rPr>
-              <w:t>Exception Flow</w:t>
-            </w:r>
-          </w:p>
-        </w:tc>
-        <w:tc>
-          <w:tcPr>
-            <w:tcW w:w="4042" w:type="pct"/>
-            <w:hideMark/>
-          </w:tcPr>
-          <w:p>
-            <w:pPr>
-              <w:spacing w:line="276" w:lineRule="auto"/>
-              <w:cnfStyle w:val="000000000000" w:firstRow="0" w:lastRow="0" w:firstColumn="0" w:lastColumn="0" w:oddVBand="0" w:evenVBand="0" w:oddHBand="0" w:evenHBand="0" w:firstRowFirstColumn="0" w:firstRowLastColumn="0" w:lastRowFirstColumn="0" w:lastRowLastColumn="0"/>
-              <w:rPr>
-                <w:rFonts w:eastAsia="Times New Roman" w:cstheme="minorHAnsi"/>
-                <w:color w:val="000000" w:themeColor="text1"/>
-                <w:sz w:val="26"/>
-                <w:szCs w:val="26"/>
-              </w:rPr>
-            </w:pPr>
-            <w:r>
-              <w:rPr>
-                <w:rFonts w:eastAsia="Times New Roman" w:cstheme="minorHAnsi"/>
-                <w:color w:val="000000" w:themeColor="text1"/>
-                <w:sz w:val="26"/>
-                <w:szCs w:val="26"/>
-              </w:rPr>
-              <w:t>1a</w:t>
-            </w:r>
-            <w:r>
-              <w:rPr>
-                <w:rFonts w:eastAsia="Times New Roman" w:cstheme="minorHAnsi"/>
-                <w:color w:val="000000" w:themeColor="text1"/>
-                <w:sz w:val="26"/>
-                <w:szCs w:val="26"/>
-              </w:rPr>
-              <w:t>.  Sổ chưa tới thời hạn được phép rút tiền</w:t>
-            </w:r>
-          </w:p>
-          <w:p>
-            <w:pPr>
-              <w:spacing w:line="276" w:lineRule="auto"/>
-              <w:cnfStyle w:val="000000000000" w:firstRow="0" w:lastRow="0" w:firstColumn="0" w:lastColumn="0" w:oddVBand="0" w:evenVBand="0" w:oddHBand="0" w:evenHBand="0" w:firstRowFirstColumn="0" w:firstRowLastColumn="0" w:lastRowFirstColumn="0" w:lastRowLastColumn="0"/>
-              <w:rPr>
-                <w:rFonts w:eastAsia="Times New Roman" w:cstheme="minorHAnsi"/>
-                <w:color w:val="000000" w:themeColor="text1"/>
-                <w:sz w:val="26"/>
-                <w:szCs w:val="26"/>
-              </w:rPr>
-            </w:pPr>
-            <w:r>
-              <w:rPr>
-                <w:rFonts w:eastAsia="Times New Roman" w:cstheme="minorHAnsi"/>
-                <w:i/>
+            </w:pPr>
+            <w:r>
+              <w:rPr>
+                <w:rFonts w:eastAsia="Times New Roman" w:cstheme="minorHAnsi"/>
                 <w:iCs/>
                 <w:color w:val="000000" w:themeColor="text1"/>
                 <w:sz w:val="26"/>
                 <w:szCs w:val="26"/>
               </w:rPr>
-              <w:t>Use Case chuyển hướng về UC-4</w:t>
-            </w:r>
-          </w:p>
-          <w:p>
-            <w:pPr>
-              <w:spacing w:line="276" w:lineRule="auto"/>
-              <w:cnfStyle w:val="000000000000" w:firstRow="0" w:lastRow="0" w:firstColumn="0" w:lastColumn="0" w:oddVBand="0" w:evenVBand="0" w:oddHBand="0" w:evenHBand="0" w:firstRowFirstColumn="0" w:firstRowLastColumn="0" w:lastRowFirstColumn="0" w:lastRowLastColumn="0"/>
-              <w:rPr>
-                <w:rFonts w:eastAsia="Times New Roman" w:cstheme="minorHAnsi"/>
-                <w:color w:val="000000" w:themeColor="text1"/>
-                <w:sz w:val="26"/>
-                <w:szCs w:val="26"/>
-              </w:rPr>
-            </w:pPr>
-            <w:r>
-              <w:rPr>
-                <w:rFonts w:eastAsia="Times New Roman" w:cstheme="minorHAnsi"/>
-                <w:color w:val="000000" w:themeColor="text1"/>
-                <w:sz w:val="26"/>
-                <w:szCs w:val="26"/>
-              </w:rPr>
-              <w:t xml:space="preserve">4b. Số tiền rút lớn hơn số dư trong sổ </w:t>
-            </w:r>
-          </w:p>
-          <w:p>
-            <w:pPr>
-              <w:spacing w:line="276" w:lineRule="auto"/>
-              <w:cnfStyle w:val="000000000000" w:firstRow="0" w:lastRow="0" w:firstColumn="0" w:lastColumn="0" w:oddVBand="0" w:evenVBand="0" w:oddHBand="0" w:evenHBand="0" w:firstRowFirstColumn="0" w:firstRowLastColumn="0" w:lastRowFirstColumn="0" w:lastRowLastColumn="0"/>
+              <w:t>4</w:t>
+            </w:r>
+            <w:r>
               <w:rPr>
                 <w:rFonts w:eastAsia="Times New Roman" w:cstheme="minorHAnsi"/>
                 <w:iCs/>
@@ -8889,16 +8845,7 @@
                 <w:sz w:val="26"/>
                 <w:szCs w:val="26"/>
               </w:rPr>
-            </w:pPr>
-            <w:r>
-              <w:rPr>
-                <w:rFonts w:eastAsia="Times New Roman" w:cstheme="minorHAnsi"/>
-                <w:iCs/>
-                <w:color w:val="000000" w:themeColor="text1"/>
-                <w:sz w:val="26"/>
-                <w:szCs w:val="26"/>
-              </w:rPr>
-              <w:t>4b1. Nhân viên nhập lại số tiền cần rút</w:t>
+              <w:t>b1. Nhân viên nhập lại số tiền cần rút</w:t>
             </w:r>
           </w:p>
           <w:p>
@@ -9624,102 +9571,102 @@
                 <w:sz w:val="26"/>
                 <w:szCs w:val="26"/>
               </w:rPr>
+              <w:t>Alternative Flow</w:t>
+            </w:r>
+          </w:p>
+        </w:tc>
+        <w:tc>
+          <w:tcPr>
+            <w:tcW w:w="4042" w:type="pct"/>
+            <w:hideMark/>
+          </w:tcPr>
+          <w:p>
+            <w:pPr>
+              <w:spacing w:line="276" w:lineRule="auto"/>
+              <w:cnfStyle w:val="000000000000" w:firstRow="0" w:lastRow="0" w:firstColumn="0" w:lastColumn="0" w:oddVBand="0" w:evenVBand="0" w:oddHBand="0" w:evenHBand="0" w:firstRowFirstColumn="0" w:firstRowLastColumn="0" w:lastRowFirstColumn="0" w:lastRowLastColumn="0"/>
+              <w:rPr>
+                <w:rFonts w:eastAsia="Times New Roman" w:cstheme="minorHAnsi"/>
+                <w:color w:val="000000" w:themeColor="text1"/>
+                <w:sz w:val="26"/>
+                <w:szCs w:val="26"/>
+              </w:rPr>
+            </w:pPr>
+          </w:p>
+        </w:tc>
+      </w:tr>
+      <w:tr>
+        <w:tc>
+          <w:tcPr>
+            <w:cnfStyle w:val="001000000000" w:firstRow="0" w:lastRow="0" w:firstColumn="1" w:lastColumn="0" w:oddVBand="0" w:evenVBand="0" w:oddHBand="0" w:evenHBand="0" w:firstRowFirstColumn="0" w:firstRowLastColumn="0" w:lastRowFirstColumn="0" w:lastRowLastColumn="0"/>
+            <w:tcW w:w="958" w:type="pct"/>
+            <w:hideMark/>
+          </w:tcPr>
+          <w:p>
+            <w:pPr>
+              <w:spacing w:line="276" w:lineRule="auto"/>
+              <w:rPr>
+                <w:rFonts w:eastAsia="Times New Roman" w:cstheme="minorHAnsi"/>
+                <w:color w:val="000000" w:themeColor="text1"/>
+                <w:sz w:val="26"/>
+                <w:szCs w:val="26"/>
+              </w:rPr>
+            </w:pPr>
+            <w:r>
+              <w:rPr>
+                <w:rFonts w:eastAsia="Times New Roman" w:cstheme="minorHAnsi"/>
+                <w:color w:val="000000" w:themeColor="text1"/>
+                <w:sz w:val="26"/>
+                <w:szCs w:val="26"/>
+              </w:rPr>
+              <w:t>Exception Flow</w:t>
+            </w:r>
+          </w:p>
+        </w:tc>
+        <w:tc>
+          <w:tcPr>
+            <w:tcW w:w="4042" w:type="pct"/>
+            <w:hideMark/>
+          </w:tcPr>
+          <w:p>
+            <w:pPr>
+              <w:spacing w:line="276" w:lineRule="auto"/>
+              <w:cnfStyle w:val="000000000000" w:firstRow="0" w:lastRow="0" w:firstColumn="0" w:lastColumn="0" w:oddVBand="0" w:evenVBand="0" w:oddHBand="0" w:evenHBand="0" w:firstRowFirstColumn="0" w:firstRowLastColumn="0" w:lastRowFirstColumn="0" w:lastRowLastColumn="0"/>
+              <w:rPr>
+                <w:rFonts w:eastAsia="Times New Roman" w:cstheme="minorHAnsi"/>
+                <w:i/>
+                <w:color w:val="000000" w:themeColor="text1"/>
+                <w:sz w:val="26"/>
+                <w:szCs w:val="26"/>
+              </w:rPr>
+            </w:pPr>
+          </w:p>
+        </w:tc>
+      </w:tr>
+      <w:tr>
+        <w:tc>
+          <w:tcPr>
+            <w:cnfStyle w:val="001000000000" w:firstRow="0" w:lastRow="0" w:firstColumn="1" w:lastColumn="0" w:oddVBand="0" w:evenVBand="0" w:oddHBand="0" w:evenHBand="0" w:firstRowFirstColumn="0" w:firstRowLastColumn="0" w:lastRowFirstColumn="0" w:lastRowLastColumn="0"/>
+            <w:tcW w:w="958" w:type="pct"/>
+            <w:hideMark/>
+          </w:tcPr>
+          <w:p>
+            <w:pPr>
+              <w:spacing w:line="276" w:lineRule="auto"/>
+              <w:rPr>
+                <w:rFonts w:eastAsia="Times New Roman" w:cstheme="minorHAnsi"/>
+                <w:color w:val="000000" w:themeColor="text1"/>
+                <w:sz w:val="26"/>
+                <w:szCs w:val="26"/>
+              </w:rPr>
+            </w:pPr>
+            <w:r>
+              <w:rPr>
+                <w:rFonts w:eastAsia="Times New Roman" w:cstheme="minorHAnsi"/>
+                <w:color w:val="000000" w:themeColor="text1"/>
+                <w:sz w:val="26"/>
+                <w:szCs w:val="26"/>
+              </w:rPr>
               <w:lastRenderedPageBreak/>
-              <w:t>Alternative Flow</w:t>
-            </w:r>
-          </w:p>
-        </w:tc>
-        <w:tc>
-          <w:tcPr>
-            <w:tcW w:w="4042" w:type="pct"/>
-            <w:hideMark/>
-          </w:tcPr>
-          <w:p>
-            <w:pPr>
-              <w:spacing w:line="276" w:lineRule="auto"/>
-              <w:cnfStyle w:val="000000000000" w:firstRow="0" w:lastRow="0" w:firstColumn="0" w:lastColumn="0" w:oddVBand="0" w:evenVBand="0" w:oddHBand="0" w:evenHBand="0" w:firstRowFirstColumn="0" w:firstRowLastColumn="0" w:lastRowFirstColumn="0" w:lastRowLastColumn="0"/>
-              <w:rPr>
-                <w:rFonts w:eastAsia="Times New Roman" w:cstheme="minorHAnsi"/>
-                <w:color w:val="000000" w:themeColor="text1"/>
-                <w:sz w:val="26"/>
-                <w:szCs w:val="26"/>
-              </w:rPr>
-            </w:pPr>
-          </w:p>
-        </w:tc>
-      </w:tr>
-      <w:tr>
-        <w:tc>
-          <w:tcPr>
-            <w:cnfStyle w:val="001000000000" w:firstRow="0" w:lastRow="0" w:firstColumn="1" w:lastColumn="0" w:oddVBand="0" w:evenVBand="0" w:oddHBand="0" w:evenHBand="0" w:firstRowFirstColumn="0" w:firstRowLastColumn="0" w:lastRowFirstColumn="0" w:lastRowLastColumn="0"/>
-            <w:tcW w:w="958" w:type="pct"/>
-            <w:hideMark/>
-          </w:tcPr>
-          <w:p>
-            <w:pPr>
-              <w:spacing w:line="276" w:lineRule="auto"/>
-              <w:rPr>
-                <w:rFonts w:eastAsia="Times New Roman" w:cstheme="minorHAnsi"/>
-                <w:color w:val="000000" w:themeColor="text1"/>
-                <w:sz w:val="26"/>
-                <w:szCs w:val="26"/>
-              </w:rPr>
-            </w:pPr>
-            <w:r>
-              <w:rPr>
-                <w:rFonts w:eastAsia="Times New Roman" w:cstheme="minorHAnsi"/>
-                <w:color w:val="000000" w:themeColor="text1"/>
-                <w:sz w:val="26"/>
-                <w:szCs w:val="26"/>
-              </w:rPr>
-              <w:t>Exception Flow</w:t>
-            </w:r>
-          </w:p>
-        </w:tc>
-        <w:tc>
-          <w:tcPr>
-            <w:tcW w:w="4042" w:type="pct"/>
-            <w:hideMark/>
-          </w:tcPr>
-          <w:p>
-            <w:pPr>
-              <w:spacing w:line="276" w:lineRule="auto"/>
-              <w:cnfStyle w:val="000000000000" w:firstRow="0" w:lastRow="0" w:firstColumn="0" w:lastColumn="0" w:oddVBand="0" w:evenVBand="0" w:oddHBand="0" w:evenHBand="0" w:firstRowFirstColumn="0" w:firstRowLastColumn="0" w:lastRowFirstColumn="0" w:lastRowLastColumn="0"/>
-              <w:rPr>
-                <w:rFonts w:eastAsia="Times New Roman" w:cstheme="minorHAnsi"/>
-                <w:i/>
-                <w:color w:val="000000" w:themeColor="text1"/>
-                <w:sz w:val="26"/>
-                <w:szCs w:val="26"/>
-              </w:rPr>
-            </w:pPr>
-          </w:p>
-        </w:tc>
-      </w:tr>
-      <w:tr>
-        <w:tc>
-          <w:tcPr>
-            <w:cnfStyle w:val="001000000000" w:firstRow="0" w:lastRow="0" w:firstColumn="1" w:lastColumn="0" w:oddVBand="0" w:evenVBand="0" w:oddHBand="0" w:evenHBand="0" w:firstRowFirstColumn="0" w:firstRowLastColumn="0" w:lastRowFirstColumn="0" w:lastRowLastColumn="0"/>
-            <w:tcW w:w="958" w:type="pct"/>
-            <w:hideMark/>
-          </w:tcPr>
-          <w:p>
-            <w:pPr>
-              <w:spacing w:line="276" w:lineRule="auto"/>
-              <w:rPr>
-                <w:rFonts w:eastAsia="Times New Roman" w:cstheme="minorHAnsi"/>
-                <w:color w:val="000000" w:themeColor="text1"/>
-                <w:sz w:val="26"/>
-                <w:szCs w:val="26"/>
-              </w:rPr>
-            </w:pPr>
-            <w:r>
-              <w:rPr>
-                <w:rFonts w:eastAsia="Times New Roman" w:cstheme="minorHAnsi"/>
-                <w:color w:val="000000" w:themeColor="text1"/>
-                <w:sz w:val="26"/>
-                <w:szCs w:val="26"/>
-              </w:rPr>
               <w:t>Business Rules</w:t>
             </w:r>
           </w:p>
@@ -10321,16 +10268,16 @@
                 <w:sz w:val="26"/>
                 <w:szCs w:val="26"/>
               </w:rPr>
-              <w:t>1. Hệ thống kiểm tra sổ tiết ki</w:t>
-            </w:r>
-            <w:r>
-              <w:rPr>
-                <w:rFonts w:eastAsia="Times New Roman" w:cstheme="minorHAnsi"/>
-                <w:color w:val="000000" w:themeColor="text1"/>
-                <w:sz w:val="26"/>
-                <w:szCs w:val="26"/>
-              </w:rPr>
-              <w:t>ệm</w:t>
+              <w:t xml:space="preserve">1. </w:t>
+            </w:r>
+            <w:r>
+              <w:rPr>
+                <w:rFonts w:eastAsia="Times New Roman" w:cstheme="minorHAnsi"/>
+                <w:color w:val="000000" w:themeColor="text1"/>
+                <w:sz w:val="26"/>
+                <w:szCs w:val="26"/>
+              </w:rPr>
+              <w:t>Nhân viên chọn chức năng rút tiền</w:t>
             </w:r>
           </w:p>
           <w:p>
@@ -10420,7 +10367,25 @@
                 <w:sz w:val="26"/>
                 <w:szCs w:val="26"/>
               </w:rPr>
-              <w:t>. Nhân viên trả số tiền cần rút cho khách hàng</w:t>
+              <w:t>. Nhân viên trả số tiền cần rút</w:t>
+            </w:r>
+            <w:r>
+              <w:rPr>
+                <w:rFonts w:eastAsia="Times New Roman" w:cstheme="minorHAnsi"/>
+                <w:color w:val="000000" w:themeColor="text1"/>
+                <w:sz w:val="26"/>
+                <w:szCs w:val="26"/>
+              </w:rPr>
+              <w:t xml:space="preserve"> và lãi</w:t>
+            </w:r>
+            <w:r>
+              <w:rPr>
+                <w:rFonts w:eastAsia="Times New Roman" w:cstheme="minorHAnsi"/>
+                <w:color w:val="000000" w:themeColor="text1"/>
+                <w:sz w:val="26"/>
+                <w:szCs w:val="26"/>
+              </w:rPr>
+              <w:t xml:space="preserve"> cho khách hàng</w:t>
             </w:r>
           </w:p>
           <w:p>
@@ -10497,48 +10462,6 @@
               <w:cnfStyle w:val="000000000000" w:firstRow="0" w:lastRow="0" w:firstColumn="0" w:lastColumn="0" w:oddVBand="0" w:evenVBand="0" w:oddHBand="0" w:evenHBand="0" w:firstRowFirstColumn="0" w:firstRowLastColumn="0" w:lastRowFirstColumn="0" w:lastRowLastColumn="0"/>
               <w:rPr>
                 <w:rFonts w:eastAsia="Times New Roman" w:cstheme="minorHAnsi"/>
-                <w:color w:val="000000" w:themeColor="text1"/>
-                <w:sz w:val="26"/>
-                <w:szCs w:val="26"/>
-              </w:rPr>
-            </w:pPr>
-            <w:r>
-              <w:rPr>
-                <w:rFonts w:eastAsia="Times New Roman" w:cstheme="minorHAnsi"/>
-                <w:color w:val="000000" w:themeColor="text1"/>
-                <w:sz w:val="26"/>
-                <w:szCs w:val="26"/>
-              </w:rPr>
-              <w:t>4a. Nhân viên chọn chức năng tính lãi</w:t>
-            </w:r>
-          </w:p>
-          <w:p>
-            <w:pPr>
-              <w:spacing w:line="276" w:lineRule="auto"/>
-              <w:cnfStyle w:val="000000000000" w:firstRow="0" w:lastRow="0" w:firstColumn="0" w:lastColumn="0" w:oddVBand="0" w:evenVBand="0" w:oddHBand="0" w:evenHBand="0" w:firstRowFirstColumn="0" w:firstRowLastColumn="0" w:lastRowFirstColumn="0" w:lastRowLastColumn="0"/>
-              <w:rPr>
-                <w:rFonts w:eastAsia="Times New Roman" w:cstheme="minorHAnsi"/>
-                <w:color w:val="000000" w:themeColor="text1"/>
-                <w:sz w:val="26"/>
-                <w:szCs w:val="26"/>
-              </w:rPr>
-            </w:pPr>
-            <w:r>
-              <w:rPr>
-                <w:rFonts w:eastAsia="Times New Roman" w:cstheme="minorHAnsi"/>
-                <w:color w:val="000000" w:themeColor="text1"/>
-                <w:sz w:val="26"/>
-                <w:szCs w:val="26"/>
-              </w:rPr>
-              <w:t>4a1. Hệ thống tính lãi, nhân viên trả lãi và số tiền cần rút cho khách hàng</w:t>
-            </w:r>
-          </w:p>
-          <w:p>
-            <w:pPr>
-              <w:spacing w:line="276" w:lineRule="auto"/>
-              <w:cnfStyle w:val="000000000000" w:firstRow="0" w:lastRow="0" w:firstColumn="0" w:lastColumn="0" w:oddVBand="0" w:evenVBand="0" w:oddHBand="0" w:evenHBand="0" w:firstRowFirstColumn="0" w:firstRowLastColumn="0" w:lastRowFirstColumn="0" w:lastRowLastColumn="0"/>
-              <w:rPr>
-                <w:rFonts w:eastAsia="Times New Roman" w:cstheme="minorHAnsi"/>
                 <w:i/>
                 <w:iCs/>
                 <w:color w:val="000000" w:themeColor="text1"/>
@@ -10546,28 +10469,6 @@
                 <w:szCs w:val="26"/>
               </w:rPr>
             </w:pPr>
-            <w:r>
-              <w:rPr>
-                <w:rFonts w:eastAsia="Times New Roman" w:cstheme="minorHAnsi"/>
-                <w:i/>
-                <w:iCs/>
-                <w:color w:val="000000" w:themeColor="text1"/>
-                <w:sz w:val="26"/>
-                <w:szCs w:val="26"/>
-              </w:rPr>
-              <w:t xml:space="preserve">Use Case tiếp tục bước </w:t>
-            </w:r>
-            <w:r>
-              <w:rPr>
-                <w:rFonts w:eastAsia="Times New Roman" w:cstheme="minorHAnsi"/>
-                <w:i/>
-                <w:iCs/>
-                <w:color w:val="000000" w:themeColor="text1"/>
-                <w:sz w:val="26"/>
-                <w:szCs w:val="26"/>
-              </w:rPr>
-              <w:t>5</w:t>
-            </w:r>
           </w:p>
         </w:tc>
       </w:tr>
@@ -10631,31 +10532,16 @@
                 <w:sz w:val="26"/>
                 <w:szCs w:val="26"/>
               </w:rPr>
-              <w:t xml:space="preserve">a. Hệ thống thông báo sổ chưa tới thời hạn rút </w:t>
-            </w:r>
-          </w:p>
-          <w:p>
-            <w:pPr>
-              <w:spacing w:line="276" w:lineRule="auto"/>
-              <w:cnfStyle w:val="000000000000" w:firstRow="0" w:lastRow="0" w:firstColumn="0" w:lastColumn="0" w:oddVBand="0" w:evenVBand="0" w:oddHBand="0" w:evenHBand="0" w:firstRowFirstColumn="0" w:firstRowLastColumn="0" w:lastRowFirstColumn="0" w:lastRowLastColumn="0"/>
-              <w:rPr>
-                <w:rFonts w:eastAsia="Times New Roman" w:cstheme="minorHAnsi"/>
-                <w:i/>
-                <w:color w:val="000000" w:themeColor="text1"/>
-                <w:sz w:val="26"/>
-                <w:szCs w:val="26"/>
-              </w:rPr>
-            </w:pPr>
-            <w:r>
-              <w:rPr>
-                <w:rFonts w:eastAsia="Times New Roman" w:cstheme="minorHAnsi"/>
-                <w:i/>
-                <w:iCs/>
-                <w:color w:val="000000" w:themeColor="text1"/>
-                <w:sz w:val="26"/>
-                <w:szCs w:val="26"/>
-              </w:rPr>
-              <w:t>Use Case chuyển hướng về UC-4</w:t>
+              <w:t>a. Hệ thống thôn</w:t>
+            </w:r>
+            <w:r>
+              <w:rPr>
+                <w:rFonts w:eastAsia="Times New Roman" w:cstheme="minorHAnsi"/>
+                <w:color w:val="000000" w:themeColor="text1"/>
+                <w:sz w:val="26"/>
+                <w:szCs w:val="26"/>
+              </w:rPr>
+              <w:t>g báo sổ chưa tới thời hạn rút</w:t>
             </w:r>
           </w:p>
         </w:tc>
@@ -10731,7 +10617,6 @@
                 <w:sz w:val="26"/>
                 <w:szCs w:val="26"/>
               </w:rPr>
-              <w:lastRenderedPageBreak/>
               <w:t>Non-Functional Requirement</w:t>
             </w:r>
           </w:p>
@@ -10786,6 +10671,7 @@
           <w:sz w:val="26"/>
           <w:szCs w:val="26"/>
         </w:rPr>
+        <w:lastRenderedPageBreak/>
         <w:drawing>
           <wp:inline distT="0" distB="0" distL="0" distR="0" wp14:anchorId="359562C8" wp14:editId="7BD14FDD">
             <wp:extent cx="3139440" cy="1226820"/>

</xml_diff>